<commit_message>
fix formatting issues, Remove generated word files, add book/word/ to .gitignore
</commit_message>
<xml_diff>
--- a/education-is-broken-vault/book/education-is-broken.docx
+++ b/education-is-broken-vault/book/education-is-broken.docx
@@ -17530,11 +17530,12 @@
       <w:subDoc r:id="rId21"/>
     </w:p>
     <w:sectPr>
-      <w:type w:val="continuous"/>
-      <w:pgSz w:w="11906" w:h="16838"/>
-      <w:pgMar w:top="1417" w:right="1417" w:bottom="1134" w:left="1417" w:header="708" w:footer="708" w:gutter="0"/>
-      <w:cols w:space="708"/>
-      <w:docGrid w:linePitch="360"/>
+      <w:footnotePr>
+        <w:numRestart w:val="eachSect"/>
+      </w:footnotePr>
+      <w:pgSz w:w="12240" w:h="15840"/>
+      <w:pgMar w:top="1417" w:right="1417" w:bottom="1134" w:left="1417" w:header="720" w:footer="720" w:gutter="0"/>
+      <w:cols w:space="720"/>
     </w:sectPr>
   </w:body>
 </w:document>
@@ -18013,7 +18014,7 @@
     <w:lsdException w:name="Body Text Indent 2" w:semiHidden="1" w:unhideWhenUsed="1"/>
     <w:lsdException w:name="Body Text Indent 3" w:semiHidden="1" w:unhideWhenUsed="1"/>
     <w:lsdException w:name="Block Text" w:semiHidden="1" w:uiPriority="9" w:unhideWhenUsed="1" w:qFormat="1"/>
-    <w:lsdException w:name="Hyperlink" w:semiHidden="1" w:unhideWhenUsed="1"/>
+    <w:lsdException w:name="Hyperlink" w:semiHidden="1" w:uiPriority="0" w:unhideWhenUsed="1"/>
     <w:lsdException w:name="FollowedHyperlink" w:semiHidden="1" w:unhideWhenUsed="1"/>
     <w:lsdException w:name="Strong" w:uiPriority="22" w:qFormat="1"/>
     <w:lsdException w:name="Emphasis" w:uiPriority="20" w:qFormat="1"/>
@@ -18316,10 +18317,11 @@
     <w:link w:val="berschrift1Zchn"/>
     <w:uiPriority w:val="9"/>
     <w:qFormat/>
-    <w:rsid w:val="003E7E25"/>
+    <w:rsid w:val="00DD789E"/>
     <w:pPr>
       <w:keepNext/>
       <w:keepLines/>
+      <w:pageBreakBefore/>
       <w:spacing w:before="360" w:after="80"/>
       <w:outlineLvl w:val="0"/>
     </w:pPr>
@@ -18339,7 +18341,7 @@
     <w:semiHidden/>
     <w:unhideWhenUsed/>
     <w:qFormat/>
-    <w:rsid w:val="003E7E25"/>
+    <w:rsid w:val="00DD789E"/>
     <w:pPr>
       <w:keepNext/>
       <w:keepLines/>
@@ -18348,6 +18350,7 @@
     </w:pPr>
     <w:rPr>
       <w:rFonts w:asciiTheme="majorHAnsi" w:eastAsiaTheme="majorEastAsia" w:hAnsiTheme="majorHAnsi" w:cstheme="majorBidi"/>
+      <w:b/>
       <w:color w:val="0F4761" w:themeColor="accent1" w:themeShade="BF"/>
       <w:sz w:val="32"/>
       <w:szCs w:val="32"/>
@@ -18540,7 +18543,7 @@
     <w:basedOn w:val="Absatz-Standardschriftart"/>
     <w:link w:val="berschrift1"/>
     <w:uiPriority w:val="9"/>
-    <w:rsid w:val="003E7E25"/>
+    <w:rsid w:val="00DD789E"/>
     <w:rPr>
       <w:rFonts w:asciiTheme="majorHAnsi" w:eastAsiaTheme="majorEastAsia" w:hAnsiTheme="majorHAnsi" w:cstheme="majorBidi"/>
       <w:color w:val="0F4761" w:themeColor="accent1" w:themeShade="BF"/>
@@ -18554,9 +18557,10 @@
     <w:link w:val="berschrift2"/>
     <w:uiPriority w:val="9"/>
     <w:semiHidden/>
-    <w:rsid w:val="003E7E25"/>
+    <w:rsid w:val="00DD789E"/>
     <w:rPr>
       <w:rFonts w:asciiTheme="majorHAnsi" w:eastAsiaTheme="majorEastAsia" w:hAnsiTheme="majorHAnsi" w:cstheme="majorBidi"/>
+      <w:b/>
       <w:color w:val="0F4761" w:themeColor="accent1" w:themeShade="BF"/>
       <w:sz w:val="32"/>
       <w:szCs w:val="32"/>
@@ -18885,7 +18889,6 @@
   <w:style w:type="character" w:styleId="Hyperlink">
     <w:name w:val="Hyperlink"/>
     <w:basedOn w:val="Absatz-Standardschriftart"/>
-    <w:uiPriority w:val="99"/>
     <w:unhideWhenUsed/>
     <w:rsid w:val="00594E5C"/>
     <w:rPr>
@@ -18955,6 +18958,8 @@
     <w:rPr>
       <w:rFonts w:eastAsiaTheme="minorEastAsia"/>
       <w:kern w:val="0"/>
+      <w:sz w:val="20"/>
+      <w:szCs w:val="20"/>
       <w:lang w:val="en-US" w:eastAsia="zh-CN"/>
       <w14:ligatures w14:val="none"/>
     </w:rPr>

</xml_diff>